<commit_message>
Second Day Third Week
</commit_message>
<xml_diff>
--- a/14052019KaungPyaeSoneTun.docx
+++ b/14052019KaungPyaeSoneTun.docx
@@ -686,6 +686,23 @@
               <w:t xml:space="preserve"> HR software with test script</w:t>
             </w:r>
           </w:p>
+          <w:p>
+            <w:pPr>
+              <w:rPr>
+                <w:rFonts w:ascii="Arial" w:hAnsi="Arial" w:cs="Arial"/>
+                <w:b/>
+                <w:bCs/>
+              </w:rPr>
+            </w:pPr>
+            <w:r>
+              <w:rPr>
+                <w:rFonts w:ascii="Arial" w:hAnsi="Arial" w:cs="Arial"/>
+                <w:b/>
+                <w:bCs/>
+              </w:rPr>
+              <w:t>5.Maven Basic Command</w:t>
+            </w:r>
+          </w:p>
         </w:tc>
         <w:tc>
           <w:tcPr>
@@ -708,8 +725,6 @@
               </w:rPr>
               <w:t>Done</w:t>
             </w:r>
-            <w:bookmarkStart w:id="0" w:name="_GoBack"/>
-            <w:bookmarkEnd w:id="0"/>
           </w:p>
         </w:tc>
         <w:tc>
@@ -768,6 +783,14 @@
                 <w:bCs/>
               </w:rPr>
             </w:pPr>
+            <w:r>
+              <w:rPr>
+                <w:rFonts w:ascii="Arial" w:hAnsi="Arial" w:cs="Arial"/>
+                <w:b/>
+                <w:bCs/>
+              </w:rPr>
+              <w:t>15.5.2019</w:t>
+            </w:r>
           </w:p>
         </w:tc>
         <w:tc>
@@ -782,6 +805,85 @@
                 <w:bCs/>
               </w:rPr>
             </w:pPr>
+            <w:r>
+              <w:rPr>
+                <w:rFonts w:ascii="Arial" w:hAnsi="Arial" w:cs="Arial"/>
+                <w:b/>
+                <w:bCs/>
+              </w:rPr>
+              <w:t>1.Java Assignment (</w:t>
+            </w:r>
+            <w:proofErr w:type="spellStart"/>
+            <w:r>
+              <w:rPr>
+                <w:rFonts w:ascii="Arial" w:hAnsi="Arial" w:cs="Arial"/>
+                <w:b/>
+                <w:bCs/>
+              </w:rPr>
+              <w:t>HashKeyNumberGenerator</w:t>
+            </w:r>
+            <w:proofErr w:type="spellEnd"/>
+            <w:r>
+              <w:rPr>
+                <w:rFonts w:ascii="Arial" w:hAnsi="Arial" w:cs="Arial"/>
+                <w:b/>
+                <w:bCs/>
+              </w:rPr>
+              <w:t>)</w:t>
+            </w:r>
+          </w:p>
+          <w:p>
+            <w:pPr>
+              <w:rPr>
+                <w:rFonts w:ascii="Arial" w:hAnsi="Arial" w:cs="Arial"/>
+                <w:b/>
+                <w:bCs/>
+              </w:rPr>
+            </w:pPr>
+            <w:r>
+              <w:rPr>
+                <w:rFonts w:ascii="Arial" w:hAnsi="Arial" w:cs="Arial"/>
+                <w:b/>
+                <w:bCs/>
+              </w:rPr>
+              <w:t>2.Code Review</w:t>
+            </w:r>
+          </w:p>
+          <w:p>
+            <w:pPr>
+              <w:rPr>
+                <w:rFonts w:ascii="Arial" w:hAnsi="Arial" w:cs="Arial"/>
+                <w:b/>
+                <w:bCs/>
+              </w:rPr>
+            </w:pPr>
+            <w:r>
+              <w:rPr>
+                <w:rFonts w:ascii="Arial" w:hAnsi="Arial" w:cs="Arial"/>
+                <w:b/>
+                <w:bCs/>
+              </w:rPr>
+              <w:t xml:space="preserve">3.Team Meeting </w:t>
+            </w:r>
+            <w:bookmarkStart w:id="0" w:name="_GoBack"/>
+            <w:bookmarkEnd w:id="0"/>
+          </w:p>
+          <w:p>
+            <w:pPr>
+              <w:rPr>
+                <w:rFonts w:ascii="Arial" w:hAnsi="Arial" w:cs="Arial"/>
+                <w:b/>
+                <w:bCs/>
+              </w:rPr>
+            </w:pPr>
+            <w:r>
+              <w:rPr>
+                <w:rFonts w:ascii="Arial" w:hAnsi="Arial" w:cs="Arial"/>
+                <w:b/>
+                <w:bCs/>
+              </w:rPr>
+              <w:t>4.Hashing Lecture</w:t>
+            </w:r>
           </w:p>
         </w:tc>
         <w:tc>
@@ -797,6 +899,14 @@
                 <w:bCs/>
               </w:rPr>
             </w:pPr>
+            <w:r>
+              <w:rPr>
+                <w:rFonts w:ascii="Arial" w:hAnsi="Arial" w:cs="Arial"/>
+                <w:b/>
+                <w:bCs/>
+              </w:rPr>
+              <w:t>Done</w:t>
+            </w:r>
           </w:p>
         </w:tc>
         <w:tc>
@@ -1000,7 +1110,6 @@
           <w:sz w:val="24"/>
           <w:szCs w:val="24"/>
         </w:rPr>
-        <w:lastRenderedPageBreak/>
         <w:t>Supervisor Name</w:t>
       </w:r>
       <w:r>
@@ -1888,7 +1997,7 @@
   <a:extraClrSchemeLst/>
   <a:extLst>
     <a:ext uri="{05A4C25C-085E-4340-85A3-A5531E510DB2}">
-      <thm15:themeFamily xmlns="" xmlns:thm15="http://schemas.microsoft.com/office/thememl/2012/main" name="Office Theme" id="{62F939B6-93AF-4DB8-9C6B-D6C7DFDC589F}" vid="{4A3C46E8-61CC-4603-A589-7422A47A8E4A}"/>
+      <thm15:themeFamily xmlns:thm15="http://schemas.microsoft.com/office/thememl/2012/main" xmlns="" name="Office Theme" id="{62F939B6-93AF-4DB8-9C6B-D6C7DFDC589F}" vid="{4A3C46E8-61CC-4603-A589-7422A47A8E4A}"/>
     </a:ext>
   </a:extLst>
 </a:theme>
@@ -1899,7 +2008,7 @@
 </file>
 
 <file path=customXml/itemProps1.xml><?xml version="1.0" encoding="utf-8"?>
-<ds:datastoreItem xmlns:ds="http://schemas.openxmlformats.org/officeDocument/2006/customXml" ds:itemID="{4BEB4810-403E-4405-8191-11D279A5B25B}">
+<ds:datastoreItem xmlns:ds="http://schemas.openxmlformats.org/officeDocument/2006/customXml" ds:itemID="{DF386D44-8845-44FC-A1B2-46B70485C94A}">
   <ds:schemaRefs>
     <ds:schemaRef ds:uri="http://schemas.openxmlformats.org/officeDocument/2006/bibliography"/>
   </ds:schemaRefs>

</xml_diff>

<commit_message>
Thrid week Third day
</commit_message>
<xml_diff>
--- a/14052019KaungPyaeSoneTun.docx
+++ b/14052019KaungPyaeSoneTun.docx
@@ -50,25 +50,7 @@
           <w:sz w:val="24"/>
           <w:szCs w:val="24"/>
         </w:rPr>
-        <w:t xml:space="preserve">The purpose of this form is to maintain a brief memo of student’s progress and supervisor reviews. The supervisor who monitors the student's performance during this period should fill out the form and mail this form to the UCSY supervisor or place it in a sealed </w:t>
-      </w:r>
-      <w:proofErr w:type="spellStart"/>
-      <w:r>
-        <w:rPr>
-          <w:rFonts w:ascii="Arial" w:hAnsi="Arial" w:cs="Arial"/>
-          <w:sz w:val="24"/>
-          <w:szCs w:val="24"/>
-        </w:rPr>
-        <w:t>enveloped</w:t>
-      </w:r>
-      <w:proofErr w:type="spellEnd"/>
-      <w:r>
-        <w:rPr>
-          <w:rFonts w:ascii="Arial" w:hAnsi="Arial" w:cs="Arial"/>
-          <w:sz w:val="24"/>
-          <w:szCs w:val="24"/>
-        </w:rPr>
-        <w:t xml:space="preserve"> and give it to the student to bring it back to the UCSY.   </w:t>
+        <w:t xml:space="preserve">The purpose of this form is to maintain a brief memo of student’s progress and supervisor reviews. The supervisor who monitors the student's performance during this period should fill out the form and mail this form to the UCSY supervisor or place it in a sealed enveloped and give it to the student to bring it back to the UCSY.   </w:t>
       </w:r>
     </w:p>
     <w:p>
@@ -97,23 +79,13 @@
         </w:rPr>
         <w:t xml:space="preserve">Company/Organization Name:  </w:t>
       </w:r>
-      <w:proofErr w:type="spellStart"/>
-      <w:r>
-        <w:rPr>
-          <w:rFonts w:ascii="Arial" w:hAnsi="Arial" w:cs="Arial"/>
-          <w:sz w:val="24"/>
-          <w:szCs w:val="24"/>
-        </w:rPr>
-        <w:t>BizLeap</w:t>
-      </w:r>
-      <w:proofErr w:type="spellEnd"/>
-      <w:r>
-        <w:rPr>
-          <w:rFonts w:ascii="Arial" w:hAnsi="Arial" w:cs="Arial"/>
-          <w:sz w:val="24"/>
-          <w:szCs w:val="24"/>
-        </w:rPr>
-        <w:t xml:space="preserve"> Technology</w:t>
+      <w:r>
+        <w:rPr>
+          <w:rFonts w:ascii="Arial" w:hAnsi="Arial" w:cs="Arial"/>
+          <w:sz w:val="24"/>
+          <w:szCs w:val="24"/>
+        </w:rPr>
+        <w:t>BizLeap Technology</w:t>
       </w:r>
     </w:p>
     <w:p>
@@ -147,72 +119,8 @@
           <w:sz w:val="24"/>
           <w:szCs w:val="24"/>
         </w:rPr>
-        <w:t xml:space="preserve">Mg </w:t>
-      </w:r>
-      <w:proofErr w:type="spellStart"/>
-      <w:r>
-        <w:rPr>
-          <w:rFonts w:ascii="Arial" w:hAnsi="Arial" w:cs="Arial"/>
-          <w:sz w:val="24"/>
-          <w:szCs w:val="24"/>
-        </w:rPr>
-        <w:t>Kaung</w:t>
-      </w:r>
-      <w:proofErr w:type="spellEnd"/>
-      <w:r>
-        <w:rPr>
-          <w:rFonts w:ascii="Arial" w:hAnsi="Arial" w:cs="Arial"/>
-          <w:sz w:val="24"/>
-          <w:szCs w:val="24"/>
-        </w:rPr>
-        <w:t xml:space="preserve"> </w:t>
-      </w:r>
-      <w:proofErr w:type="spellStart"/>
-      <w:r>
-        <w:rPr>
-          <w:rFonts w:ascii="Arial" w:hAnsi="Arial" w:cs="Arial"/>
-          <w:sz w:val="24"/>
-          <w:szCs w:val="24"/>
-        </w:rPr>
-        <w:t>Pyae</w:t>
-      </w:r>
-      <w:proofErr w:type="spellEnd"/>
-      <w:r>
-        <w:rPr>
-          <w:rFonts w:ascii="Arial" w:hAnsi="Arial" w:cs="Arial"/>
-          <w:sz w:val="24"/>
-          <w:szCs w:val="24"/>
-        </w:rPr>
-        <w:t xml:space="preserve"> </w:t>
-      </w:r>
-      <w:proofErr w:type="spellStart"/>
-      <w:r>
-        <w:rPr>
-          <w:rFonts w:ascii="Arial" w:hAnsi="Arial" w:cs="Arial"/>
-          <w:sz w:val="24"/>
-          <w:szCs w:val="24"/>
-        </w:rPr>
-        <w:t>Sone</w:t>
-      </w:r>
-      <w:proofErr w:type="spellEnd"/>
-      <w:r>
-        <w:rPr>
-          <w:rFonts w:ascii="Arial" w:hAnsi="Arial" w:cs="Arial"/>
-          <w:sz w:val="24"/>
-          <w:szCs w:val="24"/>
-        </w:rPr>
-        <w:t xml:space="preserve"> </w:t>
-      </w:r>
-      <w:proofErr w:type="spellStart"/>
-      <w:r>
-        <w:rPr>
-          <w:rFonts w:ascii="Arial" w:hAnsi="Arial" w:cs="Arial"/>
-          <w:sz w:val="24"/>
-          <w:szCs w:val="24"/>
-        </w:rPr>
-        <w:t>Tun</w:t>
-      </w:r>
-      <w:proofErr w:type="spellEnd"/>
+        <w:t>Mg Kaung Pyae Sone Tun</w:t>
+      </w:r>
       <w:r>
         <w:rPr>
           <w:rFonts w:ascii="Arial" w:hAnsi="Arial" w:cs="Arial"/>
@@ -665,25 +573,7 @@
                 <w:b/>
                 <w:bCs/>
               </w:rPr>
-              <w:t xml:space="preserve">4. Test </w:t>
-            </w:r>
-            <w:proofErr w:type="spellStart"/>
-            <w:r>
-              <w:rPr>
-                <w:rFonts w:ascii="Arial" w:hAnsi="Arial" w:cs="Arial"/>
-                <w:b/>
-                <w:bCs/>
-              </w:rPr>
-              <w:t>BizLeap</w:t>
-            </w:r>
-            <w:proofErr w:type="spellEnd"/>
-            <w:r>
-              <w:rPr>
-                <w:rFonts w:ascii="Arial" w:hAnsi="Arial" w:cs="Arial"/>
-                <w:b/>
-                <w:bCs/>
-              </w:rPr>
-              <w:t xml:space="preserve"> HR software with test script</w:t>
+              <w:t>4. Test BizLeap HR software with test script</w:t>
             </w:r>
           </w:p>
           <w:p>
@@ -811,25 +701,7 @@
                 <w:b/>
                 <w:bCs/>
               </w:rPr>
-              <w:t>1.Java Assignment (</w:t>
-            </w:r>
-            <w:proofErr w:type="spellStart"/>
-            <w:r>
-              <w:rPr>
-                <w:rFonts w:ascii="Arial" w:hAnsi="Arial" w:cs="Arial"/>
-                <w:b/>
-                <w:bCs/>
-              </w:rPr>
-              <w:t>HashKeyNumberGenerator</w:t>
-            </w:r>
-            <w:proofErr w:type="spellEnd"/>
-            <w:r>
-              <w:rPr>
-                <w:rFonts w:ascii="Arial" w:hAnsi="Arial" w:cs="Arial"/>
-                <w:b/>
-                <w:bCs/>
-              </w:rPr>
-              <w:t>)</w:t>
+              <w:t>1.Java Assignment (HashKeyNumberGenerator)</w:t>
             </w:r>
           </w:p>
           <w:p>
@@ -865,8 +737,6 @@
               </w:rPr>
               <w:t xml:space="preserve">3.Team Meeting </w:t>
             </w:r>
-            <w:bookmarkStart w:id="0" w:name="_GoBack"/>
-            <w:bookmarkEnd w:id="0"/>
           </w:p>
           <w:p>
             <w:pPr>
@@ -965,6 +835,14 @@
                 <w:bCs/>
               </w:rPr>
             </w:pPr>
+            <w:r>
+              <w:rPr>
+                <w:rFonts w:ascii="Arial" w:hAnsi="Arial" w:cs="Arial"/>
+                <w:b/>
+                <w:bCs/>
+              </w:rPr>
+              <w:t>16.52019</w:t>
+            </w:r>
           </w:p>
         </w:tc>
         <w:tc>
@@ -979,6 +857,67 @@
                 <w:bCs/>
               </w:rPr>
             </w:pPr>
+            <w:r>
+              <w:rPr>
+                <w:rFonts w:ascii="Arial" w:hAnsi="Arial" w:cs="Arial"/>
+                <w:b/>
+                <w:bCs/>
+              </w:rPr>
+              <w:t>1.Java Assignment (HashKeyNumberGenerator Modified)</w:t>
+            </w:r>
+          </w:p>
+          <w:p>
+            <w:pPr>
+              <w:rPr>
+                <w:rFonts w:ascii="Arial" w:hAnsi="Arial" w:cs="Arial"/>
+                <w:b/>
+                <w:bCs/>
+              </w:rPr>
+            </w:pPr>
+            <w:r>
+              <w:rPr>
+                <w:rFonts w:ascii="Arial" w:hAnsi="Arial" w:cs="Arial"/>
+                <w:b/>
+                <w:bCs/>
+              </w:rPr>
+              <w:t>2.Code Review</w:t>
+            </w:r>
+          </w:p>
+          <w:p>
+            <w:pPr>
+              <w:rPr>
+                <w:rFonts w:ascii="Arial" w:hAnsi="Arial" w:cs="Arial"/>
+                <w:b/>
+                <w:bCs/>
+              </w:rPr>
+            </w:pPr>
+            <w:r>
+              <w:rPr>
+                <w:rFonts w:ascii="Arial" w:hAnsi="Arial" w:cs="Arial"/>
+                <w:b/>
+                <w:bCs/>
+              </w:rPr>
+              <w:t>3. Test BizLeap HR mobile app with test script</w:t>
+            </w:r>
+          </w:p>
+          <w:p>
+            <w:pPr>
+              <w:rPr>
+                <w:rFonts w:ascii="Arial" w:hAnsi="Arial" w:cs="Arial"/>
+                <w:b/>
+                <w:bCs/>
+              </w:rPr>
+            </w:pPr>
+            <w:r>
+              <w:rPr>
+                <w:rFonts w:ascii="Arial" w:hAnsi="Arial" w:cs="Arial"/>
+                <w:b/>
+                <w:bCs/>
+              </w:rPr>
+              <w:t>4.English Lecture</w:t>
+            </w:r>
+            <w:bookmarkStart w:id="0" w:name="_GoBack"/>
+            <w:bookmarkEnd w:id="0"/>
           </w:p>
         </w:tc>
         <w:tc>
@@ -994,6 +933,14 @@
                 <w:bCs/>
               </w:rPr>
             </w:pPr>
+            <w:r>
+              <w:rPr>
+                <w:rFonts w:ascii="Arial" w:hAnsi="Arial" w:cs="Arial"/>
+                <w:b/>
+                <w:bCs/>
+              </w:rPr>
+              <w:t>Done</w:t>
+            </w:r>
           </w:p>
         </w:tc>
         <w:tc>
@@ -1067,6 +1014,7 @@
           <w:sz w:val="28"/>
           <w:szCs w:val="28"/>
         </w:rPr>
+        <w:lastRenderedPageBreak/>
         <w:t xml:space="preserve">Supervisor’s Comment </w:t>
       </w:r>
     </w:p>
@@ -2008,7 +1956,7 @@
 </file>
 
 <file path=customXml/itemProps1.xml><?xml version="1.0" encoding="utf-8"?>
-<ds:datastoreItem xmlns:ds="http://schemas.openxmlformats.org/officeDocument/2006/customXml" ds:itemID="{DF386D44-8845-44FC-A1B2-46B70485C94A}">
+<ds:datastoreItem xmlns:ds="http://schemas.openxmlformats.org/officeDocument/2006/customXml" ds:itemID="{B6CA9ED8-C872-453D-B456-20458F657CCA}">
   <ds:schemaRefs>
     <ds:schemaRef ds:uri="http://schemas.openxmlformats.org/officeDocument/2006/bibliography"/>
   </ds:schemaRefs>

</xml_diff>

<commit_message>
Last day Third week
</commit_message>
<xml_diff>
--- a/14052019KaungPyaeSoneTun.docx
+++ b/14052019KaungPyaeSoneTun.docx
@@ -50,7 +50,25 @@
           <w:sz w:val="24"/>
           <w:szCs w:val="24"/>
         </w:rPr>
-        <w:t xml:space="preserve">The purpose of this form is to maintain a brief memo of student’s progress and supervisor reviews. The supervisor who monitors the student's performance during this period should fill out the form and mail this form to the UCSY supervisor or place it in a sealed enveloped and give it to the student to bring it back to the UCSY.   </w:t>
+        <w:t xml:space="preserve">The purpose of this form is to maintain a brief memo of student’s progress and supervisor reviews. The supervisor who monitors the student's performance during this period should fill out the form and mail this form to the UCSY supervisor or place it in a sealed </w:t>
+      </w:r>
+      <w:proofErr w:type="spellStart"/>
+      <w:r>
+        <w:rPr>
+          <w:rFonts w:ascii="Arial" w:hAnsi="Arial" w:cs="Arial"/>
+          <w:sz w:val="24"/>
+          <w:szCs w:val="24"/>
+        </w:rPr>
+        <w:t>enveloped</w:t>
+      </w:r>
+      <w:proofErr w:type="spellEnd"/>
+      <w:r>
+        <w:rPr>
+          <w:rFonts w:ascii="Arial" w:hAnsi="Arial" w:cs="Arial"/>
+          <w:sz w:val="24"/>
+          <w:szCs w:val="24"/>
+        </w:rPr>
+        <w:t xml:space="preserve"> and give it to the student to bring it back to the UCSY.   </w:t>
       </w:r>
     </w:p>
     <w:p>
@@ -79,13 +97,23 @@
         </w:rPr>
         <w:t xml:space="preserve">Company/Organization Name:  </w:t>
       </w:r>
-      <w:r>
-        <w:rPr>
-          <w:rFonts w:ascii="Arial" w:hAnsi="Arial" w:cs="Arial"/>
-          <w:sz w:val="24"/>
-          <w:szCs w:val="24"/>
-        </w:rPr>
-        <w:t>BizLeap Technology</w:t>
+      <w:proofErr w:type="spellStart"/>
+      <w:r>
+        <w:rPr>
+          <w:rFonts w:ascii="Arial" w:hAnsi="Arial" w:cs="Arial"/>
+          <w:sz w:val="24"/>
+          <w:szCs w:val="24"/>
+        </w:rPr>
+        <w:t>BizLeap</w:t>
+      </w:r>
+      <w:proofErr w:type="spellEnd"/>
+      <w:r>
+        <w:rPr>
+          <w:rFonts w:ascii="Arial" w:hAnsi="Arial" w:cs="Arial"/>
+          <w:sz w:val="24"/>
+          <w:szCs w:val="24"/>
+        </w:rPr>
+        <w:t xml:space="preserve"> Technology</w:t>
       </w:r>
     </w:p>
     <w:p>
@@ -119,8 +147,72 @@
           <w:sz w:val="24"/>
           <w:szCs w:val="24"/>
         </w:rPr>
-        <w:t>Mg Kaung Pyae Sone Tun</w:t>
-      </w:r>
+        <w:t xml:space="preserve">Mg </w:t>
+      </w:r>
+      <w:proofErr w:type="spellStart"/>
+      <w:r>
+        <w:rPr>
+          <w:rFonts w:ascii="Arial" w:hAnsi="Arial" w:cs="Arial"/>
+          <w:sz w:val="24"/>
+          <w:szCs w:val="24"/>
+        </w:rPr>
+        <w:t>Kaung</w:t>
+      </w:r>
+      <w:proofErr w:type="spellEnd"/>
+      <w:r>
+        <w:rPr>
+          <w:rFonts w:ascii="Arial" w:hAnsi="Arial" w:cs="Arial"/>
+          <w:sz w:val="24"/>
+          <w:szCs w:val="24"/>
+        </w:rPr>
+        <w:t xml:space="preserve"> </w:t>
+      </w:r>
+      <w:proofErr w:type="spellStart"/>
+      <w:r>
+        <w:rPr>
+          <w:rFonts w:ascii="Arial" w:hAnsi="Arial" w:cs="Arial"/>
+          <w:sz w:val="24"/>
+          <w:szCs w:val="24"/>
+        </w:rPr>
+        <w:t>Pyae</w:t>
+      </w:r>
+      <w:proofErr w:type="spellEnd"/>
+      <w:r>
+        <w:rPr>
+          <w:rFonts w:ascii="Arial" w:hAnsi="Arial" w:cs="Arial"/>
+          <w:sz w:val="24"/>
+          <w:szCs w:val="24"/>
+        </w:rPr>
+        <w:t xml:space="preserve"> </w:t>
+      </w:r>
+      <w:proofErr w:type="spellStart"/>
+      <w:r>
+        <w:rPr>
+          <w:rFonts w:ascii="Arial" w:hAnsi="Arial" w:cs="Arial"/>
+          <w:sz w:val="24"/>
+          <w:szCs w:val="24"/>
+        </w:rPr>
+        <w:t>Sone</w:t>
+      </w:r>
+      <w:proofErr w:type="spellEnd"/>
+      <w:r>
+        <w:rPr>
+          <w:rFonts w:ascii="Arial" w:hAnsi="Arial" w:cs="Arial"/>
+          <w:sz w:val="24"/>
+          <w:szCs w:val="24"/>
+        </w:rPr>
+        <w:t xml:space="preserve"> </w:t>
+      </w:r>
+      <w:proofErr w:type="spellStart"/>
+      <w:r>
+        <w:rPr>
+          <w:rFonts w:ascii="Arial" w:hAnsi="Arial" w:cs="Arial"/>
+          <w:sz w:val="24"/>
+          <w:szCs w:val="24"/>
+        </w:rPr>
+        <w:t>Tun</w:t>
+      </w:r>
+      <w:proofErr w:type="spellEnd"/>
       <w:r>
         <w:rPr>
           <w:rFonts w:ascii="Arial" w:hAnsi="Arial" w:cs="Arial"/>
@@ -573,7 +665,25 @@
                 <w:b/>
                 <w:bCs/>
               </w:rPr>
-              <w:t>4. Test BizLeap HR software with test script</w:t>
+              <w:t xml:space="preserve">4. Test </w:t>
+            </w:r>
+            <w:proofErr w:type="spellStart"/>
+            <w:r>
+              <w:rPr>
+                <w:rFonts w:ascii="Arial" w:hAnsi="Arial" w:cs="Arial"/>
+                <w:b/>
+                <w:bCs/>
+              </w:rPr>
+              <w:t>BizLeap</w:t>
+            </w:r>
+            <w:proofErr w:type="spellEnd"/>
+            <w:r>
+              <w:rPr>
+                <w:rFonts w:ascii="Arial" w:hAnsi="Arial" w:cs="Arial"/>
+                <w:b/>
+                <w:bCs/>
+              </w:rPr>
+              <w:t xml:space="preserve"> HR software with test script</w:t>
             </w:r>
           </w:p>
           <w:p>
@@ -701,7 +811,25 @@
                 <w:b/>
                 <w:bCs/>
               </w:rPr>
-              <w:t>1.Java Assignment (HashKeyNumberGenerator)</w:t>
+              <w:t>1.Java Assignment (</w:t>
+            </w:r>
+            <w:proofErr w:type="spellStart"/>
+            <w:r>
+              <w:rPr>
+                <w:rFonts w:ascii="Arial" w:hAnsi="Arial" w:cs="Arial"/>
+                <w:b/>
+                <w:bCs/>
+              </w:rPr>
+              <w:t>HashKeyNumberGenerator</w:t>
+            </w:r>
+            <w:proofErr w:type="spellEnd"/>
+            <w:r>
+              <w:rPr>
+                <w:rFonts w:ascii="Arial" w:hAnsi="Arial" w:cs="Arial"/>
+                <w:b/>
+                <w:bCs/>
+              </w:rPr>
+              <w:t>)</w:t>
             </w:r>
           </w:p>
           <w:p>
@@ -841,7 +969,23 @@
                 <w:b/>
                 <w:bCs/>
               </w:rPr>
-              <w:t>16.52019</w:t>
+              <w:t>16.5</w:t>
+            </w:r>
+            <w:r>
+              <w:rPr>
+                <w:rFonts w:ascii="Arial" w:hAnsi="Arial" w:cs="Arial"/>
+                <w:b/>
+                <w:bCs/>
+              </w:rPr>
+              <w:t>.</w:t>
+            </w:r>
+            <w:r>
+              <w:rPr>
+                <w:rFonts w:ascii="Arial" w:hAnsi="Arial" w:cs="Arial"/>
+                <w:b/>
+                <w:bCs/>
+              </w:rPr>
+              <w:t>2019</w:t>
             </w:r>
           </w:p>
         </w:tc>
@@ -863,7 +1007,25 @@
                 <w:b/>
                 <w:bCs/>
               </w:rPr>
-              <w:t>1.Java Assignment (HashKeyNumberGenerator Modified)</w:t>
+              <w:t>1.Java Assignment (</w:t>
+            </w:r>
+            <w:proofErr w:type="spellStart"/>
+            <w:r>
+              <w:rPr>
+                <w:rFonts w:ascii="Arial" w:hAnsi="Arial" w:cs="Arial"/>
+                <w:b/>
+                <w:bCs/>
+              </w:rPr>
+              <w:t>HashKeyNumberGenerator</w:t>
+            </w:r>
+            <w:proofErr w:type="spellEnd"/>
+            <w:r>
+              <w:rPr>
+                <w:rFonts w:ascii="Arial" w:hAnsi="Arial" w:cs="Arial"/>
+                <w:b/>
+                <w:bCs/>
+              </w:rPr>
+              <w:t xml:space="preserve"> Modified)</w:t>
             </w:r>
           </w:p>
           <w:p>
@@ -897,7 +1059,25 @@
                 <w:b/>
                 <w:bCs/>
               </w:rPr>
-              <w:t>3. Test BizLeap HR mobile app with test script</w:t>
+              <w:t xml:space="preserve">3. Test </w:t>
+            </w:r>
+            <w:proofErr w:type="spellStart"/>
+            <w:r>
+              <w:rPr>
+                <w:rFonts w:ascii="Arial" w:hAnsi="Arial" w:cs="Arial"/>
+                <w:b/>
+                <w:bCs/>
+              </w:rPr>
+              <w:t>BizLeap</w:t>
+            </w:r>
+            <w:proofErr w:type="spellEnd"/>
+            <w:r>
+              <w:rPr>
+                <w:rFonts w:ascii="Arial" w:hAnsi="Arial" w:cs="Arial"/>
+                <w:b/>
+                <w:bCs/>
+              </w:rPr>
+              <w:t xml:space="preserve"> HR mobile app with test script</w:t>
             </w:r>
           </w:p>
           <w:p>
@@ -916,31 +1096,315 @@
               </w:rPr>
               <w:t>4.English Lecture</w:t>
             </w:r>
+          </w:p>
+        </w:tc>
+        <w:tc>
+          <w:tcPr>
+            <w:tcW w:w="3069" w:type="dxa"/>
+          </w:tcPr>
+          <w:p>
+            <w:pPr>
+              <w:jc w:val="center"/>
+              <w:rPr>
+                <w:rFonts w:ascii="Arial" w:hAnsi="Arial" w:cs="Arial"/>
+                <w:b/>
+                <w:bCs/>
+              </w:rPr>
+            </w:pPr>
+            <w:r>
+              <w:rPr>
+                <w:rFonts w:ascii="Arial" w:hAnsi="Arial" w:cs="Arial"/>
+                <w:b/>
+                <w:bCs/>
+              </w:rPr>
+              <w:t>Done</w:t>
+            </w:r>
+          </w:p>
+        </w:tc>
+        <w:tc>
+          <w:tcPr>
+            <w:tcW w:w="1448" w:type="dxa"/>
+          </w:tcPr>
+          <w:p>
+            <w:pPr>
+              <w:jc w:val="center"/>
+              <w:rPr>
+                <w:rFonts w:ascii="Arial" w:hAnsi="Arial" w:cs="Arial"/>
+                <w:b/>
+                <w:bCs/>
+              </w:rPr>
+            </w:pPr>
+          </w:p>
+        </w:tc>
+      </w:tr>
+      <w:tr>
+        <w:trPr>
+          <w:trHeight w:val="849"/>
+        </w:trPr>
+        <w:tc>
+          <w:tcPr>
+            <w:tcW w:w="760" w:type="dxa"/>
+          </w:tcPr>
+          <w:p>
+            <w:pPr>
+              <w:jc w:val="center"/>
+              <w:rPr>
+                <w:rFonts w:ascii="Arial" w:hAnsi="Arial" w:cs="Arial"/>
+                <w:b/>
+                <w:bCs/>
+              </w:rPr>
+            </w:pPr>
+            <w:r>
+              <w:rPr>
+                <w:rFonts w:ascii="Arial" w:hAnsi="Arial" w:cs="Arial"/>
+                <w:b/>
+                <w:bCs/>
+              </w:rPr>
+              <w:t>5</w:t>
+            </w:r>
+          </w:p>
+        </w:tc>
+        <w:tc>
+          <w:tcPr>
+            <w:tcW w:w="1645" w:type="dxa"/>
+          </w:tcPr>
+          <w:p>
+            <w:pPr>
+              <w:jc w:val="center"/>
+              <w:rPr>
+                <w:rFonts w:ascii="Arial" w:hAnsi="Arial" w:cs="Arial"/>
+                <w:b/>
+                <w:bCs/>
+              </w:rPr>
+            </w:pPr>
+            <w:r>
+              <w:rPr>
+                <w:rFonts w:ascii="Arial" w:hAnsi="Arial" w:cs="Arial"/>
+                <w:b/>
+                <w:bCs/>
+              </w:rPr>
+              <w:t>17.8.2019</w:t>
+            </w:r>
+          </w:p>
+        </w:tc>
+        <w:tc>
+          <w:tcPr>
+            <w:tcW w:w="3721" w:type="dxa"/>
+          </w:tcPr>
+          <w:p>
+            <w:pPr>
+              <w:rPr>
+                <w:rFonts w:ascii="Arial" w:hAnsi="Arial" w:cs="Arial"/>
+                <w:b/>
+                <w:bCs/>
+              </w:rPr>
+            </w:pPr>
+            <w:r>
+              <w:rPr>
+                <w:rFonts w:ascii="Arial" w:hAnsi="Arial" w:cs="Arial"/>
+                <w:b/>
+                <w:bCs/>
+              </w:rPr>
+              <w:t>1.Java Assignment(Custom Hash Map)</w:t>
+            </w:r>
+          </w:p>
+          <w:p>
+            <w:pPr>
+              <w:rPr>
+                <w:rFonts w:ascii="Arial" w:hAnsi="Arial" w:cs="Arial"/>
+                <w:b/>
+                <w:bCs/>
+              </w:rPr>
+            </w:pPr>
+            <w:r>
+              <w:rPr>
+                <w:rFonts w:ascii="Arial" w:hAnsi="Arial" w:cs="Arial"/>
+                <w:b/>
+                <w:bCs/>
+              </w:rPr>
+              <w:t>2.Code Review</w:t>
+            </w:r>
+          </w:p>
+          <w:p>
+            <w:pPr>
+              <w:rPr>
+                <w:rFonts w:ascii="Arial" w:hAnsi="Arial" w:cs="Arial"/>
+                <w:b/>
+                <w:bCs/>
+              </w:rPr>
+            </w:pPr>
+            <w:r>
+              <w:rPr>
+                <w:rFonts w:ascii="Arial" w:hAnsi="Arial" w:cs="Arial"/>
+                <w:b/>
+                <w:bCs/>
+              </w:rPr>
+              <w:t>3. Data Entry</w:t>
+            </w:r>
+          </w:p>
+          <w:p>
+            <w:pPr>
+              <w:rPr>
+                <w:rFonts w:ascii="Arial" w:hAnsi="Arial" w:cs="Arial"/>
+                <w:b/>
+                <w:bCs/>
+              </w:rPr>
+            </w:pPr>
+            <w:r>
+              <w:rPr>
+                <w:rFonts w:ascii="Arial" w:hAnsi="Arial" w:cs="Arial"/>
+                <w:b/>
+                <w:bCs/>
+              </w:rPr>
+              <w:t xml:space="preserve">4.Test </w:t>
+            </w:r>
+            <w:proofErr w:type="spellStart"/>
+            <w:r>
+              <w:rPr>
+                <w:rFonts w:ascii="Arial" w:hAnsi="Arial" w:cs="Arial"/>
+                <w:b/>
+                <w:bCs/>
+              </w:rPr>
+              <w:t>BizLeap</w:t>
+            </w:r>
+            <w:proofErr w:type="spellEnd"/>
+            <w:r>
+              <w:rPr>
+                <w:rFonts w:ascii="Arial" w:hAnsi="Arial" w:cs="Arial"/>
+                <w:b/>
+                <w:bCs/>
+              </w:rPr>
+              <w:t xml:space="preserve"> HR mobile  app</w:t>
+            </w:r>
+          </w:p>
+        </w:tc>
+        <w:tc>
+          <w:tcPr>
+            <w:tcW w:w="3069" w:type="dxa"/>
+          </w:tcPr>
+          <w:p>
+            <w:pPr>
+              <w:jc w:val="center"/>
+              <w:rPr>
+                <w:rFonts w:ascii="Arial" w:hAnsi="Arial" w:cs="Arial"/>
+                <w:b/>
+                <w:bCs/>
+              </w:rPr>
+            </w:pPr>
+            <w:r>
+              <w:rPr>
+                <w:rFonts w:ascii="Arial" w:hAnsi="Arial" w:cs="Arial"/>
+                <w:b/>
+                <w:bCs/>
+              </w:rPr>
+              <w:t>Done</w:t>
+            </w:r>
+          </w:p>
+        </w:tc>
+        <w:tc>
+          <w:tcPr>
+            <w:tcW w:w="1448" w:type="dxa"/>
+          </w:tcPr>
+          <w:p>
+            <w:pPr>
+              <w:jc w:val="center"/>
+              <w:rPr>
+                <w:rFonts w:ascii="Arial" w:hAnsi="Arial" w:cs="Arial"/>
+                <w:b/>
+                <w:bCs/>
+              </w:rPr>
+            </w:pPr>
+          </w:p>
+        </w:tc>
+      </w:tr>
+      <w:tr>
+        <w:trPr>
+          <w:trHeight w:val="849"/>
+        </w:trPr>
+        <w:tc>
+          <w:tcPr>
+            <w:tcW w:w="760" w:type="dxa"/>
+          </w:tcPr>
+          <w:p>
+            <w:pPr>
+              <w:jc w:val="center"/>
+              <w:rPr>
+                <w:rFonts w:ascii="Arial" w:hAnsi="Arial" w:cs="Arial"/>
+                <w:b/>
+                <w:bCs/>
+              </w:rPr>
+            </w:pPr>
+            <w:r>
+              <w:rPr>
+                <w:rFonts w:ascii="Arial" w:hAnsi="Arial" w:cs="Arial"/>
+                <w:b/>
+                <w:bCs/>
+              </w:rPr>
+              <w:lastRenderedPageBreak/>
+              <w:t>6</w:t>
+            </w:r>
+          </w:p>
+        </w:tc>
+        <w:tc>
+          <w:tcPr>
+            <w:tcW w:w="1645" w:type="dxa"/>
+          </w:tcPr>
+          <w:p>
+            <w:pPr>
+              <w:jc w:val="center"/>
+              <w:rPr>
+                <w:rFonts w:ascii="Arial" w:hAnsi="Arial" w:cs="Arial"/>
+                <w:b/>
+                <w:bCs/>
+              </w:rPr>
+            </w:pPr>
+            <w:r>
+              <w:rPr>
+                <w:rFonts w:ascii="Arial" w:hAnsi="Arial" w:cs="Arial"/>
+                <w:b/>
+                <w:bCs/>
+              </w:rPr>
+              <w:t>18.8.2019</w:t>
+            </w:r>
+          </w:p>
+        </w:tc>
+        <w:tc>
+          <w:tcPr>
+            <w:tcW w:w="3721" w:type="dxa"/>
+          </w:tcPr>
+          <w:p>
+            <w:pPr>
+              <w:rPr>
+                <w:rFonts w:ascii="Arial" w:hAnsi="Arial" w:cs="Arial"/>
+                <w:b/>
+                <w:bCs/>
+              </w:rPr>
+            </w:pPr>
+            <w:r>
+              <w:rPr>
+                <w:rFonts w:ascii="Arial" w:hAnsi="Arial" w:cs="Arial"/>
+                <w:b/>
+                <w:bCs/>
+              </w:rPr>
+              <w:t>Holiday</w:t>
+            </w:r>
+          </w:p>
+        </w:tc>
+        <w:tc>
+          <w:tcPr>
+            <w:tcW w:w="3069" w:type="dxa"/>
+          </w:tcPr>
+          <w:p>
+            <w:pPr>
+              <w:jc w:val="center"/>
+              <w:rPr>
+                <w:rFonts w:ascii="Arial" w:hAnsi="Arial" w:cs="Arial"/>
+                <w:b/>
+                <w:bCs/>
+              </w:rPr>
+            </w:pPr>
             <w:bookmarkStart w:id="0" w:name="_GoBack"/>
             <w:bookmarkEnd w:id="0"/>
-          </w:p>
-        </w:tc>
-        <w:tc>
-          <w:tcPr>
-            <w:tcW w:w="3069" w:type="dxa"/>
-          </w:tcPr>
-          <w:p>
-            <w:pPr>
-              <w:jc w:val="center"/>
-              <w:rPr>
-                <w:rFonts w:ascii="Arial" w:hAnsi="Arial" w:cs="Arial"/>
-                <w:b/>
-                <w:bCs/>
-              </w:rPr>
-            </w:pPr>
-            <w:r>
-              <w:rPr>
-                <w:rFonts w:ascii="Arial" w:hAnsi="Arial" w:cs="Arial"/>
-                <w:b/>
-                <w:bCs/>
-              </w:rPr>
-              <w:t>Done</w:t>
-            </w:r>
           </w:p>
         </w:tc>
         <w:tc>
@@ -1014,7 +1478,6 @@
           <w:sz w:val="28"/>
           <w:szCs w:val="28"/>
         </w:rPr>
-        <w:lastRenderedPageBreak/>
         <w:t xml:space="preserve">Supervisor’s Comment </w:t>
       </w:r>
     </w:p>
@@ -1945,7 +2408,7 @@
   <a:extraClrSchemeLst/>
   <a:extLst>
     <a:ext uri="{05A4C25C-085E-4340-85A3-A5531E510DB2}">
-      <thm15:themeFamily xmlns:thm15="http://schemas.microsoft.com/office/thememl/2012/main" xmlns="" name="Office Theme" id="{62F939B6-93AF-4DB8-9C6B-D6C7DFDC589F}" vid="{4A3C46E8-61CC-4603-A589-7422A47A8E4A}"/>
+      <thm15:themeFamily xmlns="" xmlns:thm15="http://schemas.microsoft.com/office/thememl/2012/main" name="Office Theme" id="{62F939B6-93AF-4DB8-9C6B-D6C7DFDC589F}" vid="{4A3C46E8-61CC-4603-A589-7422A47A8E4A}"/>
     </a:ext>
   </a:extLst>
 </a:theme>
@@ -1956,7 +2419,7 @@
 </file>
 
 <file path=customXml/itemProps1.xml><?xml version="1.0" encoding="utf-8"?>
-<ds:datastoreItem xmlns:ds="http://schemas.openxmlformats.org/officeDocument/2006/customXml" ds:itemID="{B6CA9ED8-C872-453D-B456-20458F657CCA}">
+<ds:datastoreItem xmlns:ds="http://schemas.openxmlformats.org/officeDocument/2006/customXml" ds:itemID="{70D9C2CC-E55D-4D76-B471-67D5745B62D9}">
   <ds:schemaRefs>
     <ds:schemaRef ds:uri="http://schemas.openxmlformats.org/officeDocument/2006/bibliography"/>
   </ds:schemaRefs>

</xml_diff>